<commit_message>
Add file structure image
</commit_message>
<xml_diff>
--- a/Report/LearningReport_GENESIS.docx
+++ b/Report/LearningReport_GENESIS.docx
@@ -657,7 +657,7 @@
           </mc:Choice>
           <mc:Fallback>
             <w:pict>
-              <v:group w14:anchorId="4E24978C" id="Group 7" o:spid="_x0000_s1026" style="position:absolute;margin-left:-19pt;margin-top:-38.1pt;width:62.9pt;height:66.5pt;z-index:251659776;mso-position-horizontal-relative:margin;mso-width-relative:margin;mso-height-relative:margin" coordsize="15335,16208" o:gfxdata="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">
+              <v:group w14:anchorId="03D40286" id="Group 7" o:spid="_x0000_s1026" style="position:absolute;margin-left:-19pt;margin-top:-38.1pt;width:62.9pt;height:66.5pt;z-index:251659776;mso-position-horizontal-relative:margin;mso-width-relative:margin;mso-height-relative:margin" coordsize="15335,16208" o:gfxdata="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">
                 <v:shape id="Freeform 105" o:spid="_x0000_s1027" style="position:absolute;width:12334;height:16208;visibility:visible;mso-wrap-style:square;v-text-anchor:top" coordsize="777,1021" o:gfxdata="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" path="m621,l,1021r621,l777,785r-546,l699,,621,xe" fillcolor="#058eff" stroked="f">
                   <v:path arrowok="t" o:connecttype="custom" o:connectlocs="985838,0;0,1620837;985838,1620837;1233488,1246187;366713,1246187;1109663,0;985838,0" o:connectangles="0,0,0,0,0,0,0"/>
                 </v:shape>
@@ -998,7 +998,7 @@
           </mc:Choice>
           <mc:Fallback>
             <w:pict>
-              <v:group w14:anchorId="17D423B9" id="Group 10" o:spid="_x0000_s1026" style="position:absolute;margin-left:375.5pt;margin-top:.6pt;width:58.85pt;height:63.7pt;z-index:251662848;mso-width-relative:margin;mso-height-relative:margin" coordorigin="48550,10748" coordsize="15001,16240" o:gfxdata="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">
+              <v:group w14:anchorId="0086958D" id="Group 10" o:spid="_x0000_s1026" style="position:absolute;margin-left:375.5pt;margin-top:.6pt;width:58.85pt;height:63.7pt;z-index:251662848;mso-width-relative:margin;mso-height-relative:margin" coordorigin="48550,10748" coordsize="15001,16240" o:gfxdata="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">
                 <v:shape id="Freeform 101" o:spid="_x0000_s1027" style="position:absolute;left:51058;top:10748;width:12493;height:3937;visibility:visible;mso-wrap-style:square;v-text-anchor:top" coordsize="787,248" o:gfxdata="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" path="m402,248r231,l787,,151,,,246r402,2xe" fillcolor="#058eff" stroked="f">
                   <v:path arrowok="t" o:connecttype="custom" o:connectlocs="638175,393700;1004888,393700;1249363,0;239713,0;0,390525;638175,393700" o:connectangles="0,0,0,0,0,0"/>
                 </v:shape>
@@ -2030,12 +2030,7 @@
     </w:p>
     <w:sdt>
       <w:sdtPr>
-        <w:rPr>
-          <w:rFonts w:ascii="Calibri" w:hAnsi="Calibri"/>
-          <w:sz w:val="22"/>
-          <w:szCs w:val="22"/>
-        </w:rPr>
-        <w:id w:val="-832524451"/>
+        <w:id w:val="-334850138"/>
         <w:docPartObj>
           <w:docPartGallery w:val="Table of Contents"/>
           <w:docPartUnique/>
@@ -2043,9 +2038,10 @@
       </w:sdtPr>
       <w:sdtEndPr>
         <w:rPr>
-          <w:b w:val="0"/>
-          <w:bCs w:val="0"/>
+          <w:rFonts w:ascii="Calibri" w:hAnsi="Calibri"/>
           <w:noProof/>
+          <w:sz w:val="22"/>
+          <w:szCs w:val="22"/>
         </w:rPr>
       </w:sdtEndPr>
       <w:sdtContent>
@@ -2054,7 +2050,7 @@
             <w:pStyle w:val="TOCHeading"/>
           </w:pPr>
           <w:r>
-            <w:t>Contents</w:t>
+            <w:t>Table of Contents</w:t>
           </w:r>
         </w:p>
         <w:p>
@@ -2083,13 +2079,133 @@
           <w:r>
             <w:fldChar w:fldCharType="separate"/>
           </w:r>
-          <w:hyperlink w:anchor="_Toc51407795" w:history="1">
+          <w:bookmarkStart w:id="4" w:name="_GoBack"/>
+          <w:bookmarkEnd w:id="4"/>
+          <w:r>
+            <w:rPr>
+              <w:rStyle w:val="Hyperlink"/>
+              <w:noProof/>
+            </w:rPr>
+            <w:fldChar w:fldCharType="begin"/>
+          </w:r>
+          <w:r>
+            <w:rPr>
+              <w:rStyle w:val="Hyperlink"/>
+              <w:noProof/>
+            </w:rPr>
+            <w:instrText xml:space="preserve"> </w:instrText>
+          </w:r>
+          <w:r>
+            <w:rPr>
+              <w:noProof/>
+            </w:rPr>
+            <w:instrText>HYPERLINK \l "_Toc51416935"</w:instrText>
+          </w:r>
+          <w:r>
+            <w:rPr>
+              <w:rStyle w:val="Hyperlink"/>
+              <w:noProof/>
+            </w:rPr>
+            <w:instrText xml:space="preserve"> </w:instrText>
+          </w:r>
+          <w:r>
+            <w:rPr>
+              <w:rStyle w:val="Hyperlink"/>
+              <w:noProof/>
+            </w:rPr>
+          </w:r>
+          <w:r>
+            <w:rPr>
+              <w:rStyle w:val="Hyperlink"/>
+              <w:noProof/>
+            </w:rPr>
+            <w:fldChar w:fldCharType="separate"/>
+          </w:r>
+          <w:r>
+            <w:rPr>
+              <w:rStyle w:val="Hyperlink"/>
+              <w:noProof/>
+            </w:rPr>
+            <w:t>Activity and Tasks</w:t>
+          </w:r>
+          <w:r>
+            <w:rPr>
+              <w:noProof/>
+              <w:webHidden/>
+            </w:rPr>
+            <w:tab/>
+          </w:r>
+          <w:r>
+            <w:rPr>
+              <w:noProof/>
+              <w:webHidden/>
+            </w:rPr>
+            <w:fldChar w:fldCharType="begin"/>
+          </w:r>
+          <w:r>
+            <w:rPr>
+              <w:noProof/>
+              <w:webHidden/>
+            </w:rPr>
+            <w:instrText xml:space="preserve"> PAGEREF _Toc51416935 \h </w:instrText>
+          </w:r>
+          <w:r>
+            <w:rPr>
+              <w:noProof/>
+              <w:webHidden/>
+            </w:rPr>
+          </w:r>
+          <w:r>
+            <w:rPr>
+              <w:noProof/>
+              <w:webHidden/>
+            </w:rPr>
+            <w:fldChar w:fldCharType="separate"/>
+          </w:r>
+          <w:r>
+            <w:rPr>
+              <w:noProof/>
+              <w:webHidden/>
+            </w:rPr>
+            <w:t>4</w:t>
+          </w:r>
+          <w:r>
+            <w:rPr>
+              <w:noProof/>
+              <w:webHidden/>
+            </w:rPr>
+            <w:fldChar w:fldCharType="end"/>
+          </w:r>
+          <w:r>
+            <w:rPr>
+              <w:rStyle w:val="Hyperlink"/>
+              <w:noProof/>
+            </w:rPr>
+            <w:fldChar w:fldCharType="end"/>
+          </w:r>
+        </w:p>
+        <w:p>
+          <w:pPr>
+            <w:pStyle w:val="TOC2"/>
+            <w:tabs>
+              <w:tab w:val="right" w:leader="dot" w:pos="10160"/>
+            </w:tabs>
+            <w:rPr>
+              <w:rFonts w:eastAsiaTheme="minorEastAsia" w:cstheme="minorBidi"/>
+              <w:smallCaps w:val="0"/>
+              <w:noProof/>
+              <w:sz w:val="22"/>
+              <w:szCs w:val="22"/>
+              <w:lang w:val="en-IN" w:eastAsia="en-IN" w:bidi="ar-SA"/>
+            </w:rPr>
+          </w:pPr>
+          <w:hyperlink w:anchor="_Toc51416936" w:history="1">
             <w:r>
               <w:rPr>
                 <w:rStyle w:val="Hyperlink"/>
                 <w:noProof/>
               </w:rPr>
-              <w:t>Activity and Tasks</w:t>
+              <w:t>Activity 1– System/Software Development</w:t>
             </w:r>
             <w:r>
               <w:rPr>
@@ -2110,7 +2226,7 @@
                 <w:noProof/>
                 <w:webHidden/>
               </w:rPr>
-              <w:instrText xml:space="preserve"> PAGEREF _Toc51407795 \h </w:instrText>
+              <w:instrText xml:space="preserve"> PAGEREF _Toc51416936 \h </w:instrText>
             </w:r>
             <w:r>
               <w:rPr>
@@ -2156,13 +2272,13 @@
               <w:lang w:val="en-IN" w:eastAsia="en-IN" w:bidi="ar-SA"/>
             </w:rPr>
           </w:pPr>
-          <w:hyperlink w:anchor="_Toc51407796" w:history="1">
+          <w:hyperlink w:anchor="_Toc51416937" w:history="1">
             <w:r>
               <w:rPr>
                 <w:rStyle w:val="Hyperlink"/>
                 <w:noProof/>
               </w:rPr>
-              <w:t>Activity 1– System/Software Development</w:t>
+              <w:t>Activity 2 – Agile Aspects</w:t>
             </w:r>
             <w:r>
               <w:rPr>
@@ -2183,7 +2299,7 @@
                 <w:noProof/>
                 <w:webHidden/>
               </w:rPr>
-              <w:instrText xml:space="preserve"> PAGEREF _Toc51407796 \h </w:instrText>
+              <w:instrText xml:space="preserve"> PAGEREF _Toc51416937 \h </w:instrText>
             </w:r>
             <w:r>
               <w:rPr>
@@ -2203,7 +2319,7 @@
                 <w:noProof/>
                 <w:webHidden/>
               </w:rPr>
-              <w:t>4</w:t>
+              <w:t>10</w:t>
             </w:r>
             <w:r>
               <w:rPr>
@@ -2229,13 +2345,13 @@
               <w:lang w:val="en-IN" w:eastAsia="en-IN" w:bidi="ar-SA"/>
             </w:rPr>
           </w:pPr>
-          <w:hyperlink w:anchor="_Toc51407797" w:history="1">
+          <w:hyperlink w:anchor="_Toc51416938" w:history="1">
             <w:r>
               <w:rPr>
                 <w:rStyle w:val="Hyperlink"/>
                 <w:noProof/>
               </w:rPr>
-              <w:t>Activity 2 – Agile Aspects</w:t>
+              <w:t>Activity 3– System/Software Development for Genesis week1 final submission</w:t>
             </w:r>
             <w:r>
               <w:rPr>
@@ -2256,7 +2372,7 @@
                 <w:noProof/>
                 <w:webHidden/>
               </w:rPr>
-              <w:instrText xml:space="preserve"> PAGEREF _Toc51407797 \h </w:instrText>
+              <w:instrText xml:space="preserve"> PAGEREF _Toc51416938 \h </w:instrText>
             </w:r>
             <w:r>
               <w:rPr>
@@ -2276,7 +2392,7 @@
                 <w:noProof/>
                 <w:webHidden/>
               </w:rPr>
-              <w:t>10</w:t>
+              <w:t>11</w:t>
             </w:r>
             <w:r>
               <w:rPr>
@@ -2302,13 +2418,13 @@
               <w:lang w:val="en-IN" w:eastAsia="en-IN" w:bidi="ar-SA"/>
             </w:rPr>
           </w:pPr>
-          <w:hyperlink w:anchor="_Toc51407798" w:history="1">
+          <w:hyperlink w:anchor="_Toc51416939" w:history="1">
             <w:r>
               <w:rPr>
                 <w:rStyle w:val="Hyperlink"/>
                 <w:noProof/>
               </w:rPr>
-              <w:t>Activity 3– System/Software Development for Genesis week1 final submission</w:t>
+              <w:t>Appendix –CI Workflow for C Programming (STEPin)</w:t>
             </w:r>
             <w:r>
               <w:rPr>
@@ -2329,7 +2445,7 @@
                 <w:noProof/>
                 <w:webHidden/>
               </w:rPr>
-              <w:instrText xml:space="preserve"> PAGEREF _Toc51407798 \h </w:instrText>
+              <w:instrText xml:space="preserve"> PAGEREF _Toc51416939 \h </w:instrText>
             </w:r>
             <w:r>
               <w:rPr>
@@ -2349,226 +2465,7 @@
                 <w:noProof/>
                 <w:webHidden/>
               </w:rPr>
-              <w:t>11</w:t>
-            </w:r>
-            <w:r>
-              <w:rPr>
-                <w:noProof/>
-                <w:webHidden/>
-              </w:rPr>
-              <w:fldChar w:fldCharType="end"/>
-            </w:r>
-          </w:hyperlink>
-        </w:p>
-        <w:p>
-          <w:pPr>
-            <w:pStyle w:val="TOC2"/>
-            <w:tabs>
-              <w:tab w:val="right" w:leader="dot" w:pos="10160"/>
-            </w:tabs>
-            <w:rPr>
-              <w:rFonts w:eastAsiaTheme="minorEastAsia" w:cstheme="minorBidi"/>
-              <w:smallCaps w:val="0"/>
-              <w:noProof/>
-              <w:sz w:val="22"/>
-              <w:szCs w:val="22"/>
-              <w:lang w:val="en-IN" w:eastAsia="en-IN" w:bidi="ar-SA"/>
-            </w:rPr>
-          </w:pPr>
-          <w:hyperlink w:anchor="_Toc51407799" w:history="1">
-            <w:r>
-              <w:rPr>
-                <w:rStyle w:val="Hyperlink"/>
-                <w:noProof/>
-              </w:rPr>
-              <w:t>Activity 2 – Agile Aspects</w:t>
-            </w:r>
-            <w:r>
-              <w:rPr>
-                <w:noProof/>
-                <w:webHidden/>
-              </w:rPr>
-              <w:tab/>
-            </w:r>
-            <w:r>
-              <w:rPr>
-                <w:noProof/>
-                <w:webHidden/>
-              </w:rPr>
-              <w:fldChar w:fldCharType="begin"/>
-            </w:r>
-            <w:r>
-              <w:rPr>
-                <w:noProof/>
-                <w:webHidden/>
-              </w:rPr>
-              <w:instrText xml:space="preserve"> PAGEREF _Toc51407799 \h </w:instrText>
-            </w:r>
-            <w:r>
-              <w:rPr>
-                <w:noProof/>
-                <w:webHidden/>
-              </w:rPr>
-            </w:r>
-            <w:r>
-              <w:rPr>
-                <w:noProof/>
-                <w:webHidden/>
-              </w:rPr>
-              <w:fldChar w:fldCharType="separate"/>
-            </w:r>
-            <w:r>
-              <w:rPr>
-                <w:noProof/>
-                <w:webHidden/>
-              </w:rPr>
-              <w:t>14</w:t>
-            </w:r>
-            <w:r>
-              <w:rPr>
-                <w:noProof/>
-                <w:webHidden/>
-              </w:rPr>
-              <w:fldChar w:fldCharType="end"/>
-            </w:r>
-          </w:hyperlink>
-        </w:p>
-        <w:p>
-          <w:pPr>
-            <w:pStyle w:val="TOC2"/>
-            <w:tabs>
-              <w:tab w:val="right" w:leader="dot" w:pos="10160"/>
-            </w:tabs>
-            <w:rPr>
-              <w:rFonts w:eastAsiaTheme="minorEastAsia" w:cstheme="minorBidi"/>
-              <w:smallCaps w:val="0"/>
-              <w:noProof/>
-              <w:sz w:val="22"/>
-              <w:szCs w:val="22"/>
-              <w:lang w:val="en-IN" w:eastAsia="en-IN" w:bidi="ar-SA"/>
-            </w:rPr>
-          </w:pPr>
-          <w:hyperlink w:anchor="_Toc51407800" w:history="1">
-            <w:r>
-              <w:rPr>
-                <w:rStyle w:val="Hyperlink"/>
-                <w:noProof/>
-              </w:rPr>
-              <w:t>Activity 3</w:t>
-            </w:r>
-            <w:r>
-              <w:rPr>
-                <w:noProof/>
-                <w:webHidden/>
-              </w:rPr>
-              <w:tab/>
-            </w:r>
-            <w:r>
-              <w:rPr>
-                <w:noProof/>
-                <w:webHidden/>
-              </w:rPr>
-              <w:fldChar w:fldCharType="begin"/>
-            </w:r>
-            <w:r>
-              <w:rPr>
-                <w:noProof/>
-                <w:webHidden/>
-              </w:rPr>
-              <w:instrText xml:space="preserve"> PAGEREF _Toc51407800 \h </w:instrText>
-            </w:r>
-            <w:r>
-              <w:rPr>
-                <w:noProof/>
-                <w:webHidden/>
-              </w:rPr>
-            </w:r>
-            <w:r>
-              <w:rPr>
-                <w:noProof/>
-                <w:webHidden/>
-              </w:rPr>
-              <w:fldChar w:fldCharType="separate"/>
-            </w:r>
-            <w:r>
-              <w:rPr>
-                <w:noProof/>
-                <w:webHidden/>
-              </w:rPr>
-              <w:t>15</w:t>
-            </w:r>
-            <w:r>
-              <w:rPr>
-                <w:noProof/>
-                <w:webHidden/>
-              </w:rPr>
-              <w:fldChar w:fldCharType="end"/>
-            </w:r>
-          </w:hyperlink>
-        </w:p>
-        <w:p>
-          <w:pPr>
-            <w:pStyle w:val="TOC2"/>
-            <w:tabs>
-              <w:tab w:val="right" w:leader="dot" w:pos="10160"/>
-            </w:tabs>
-            <w:rPr>
-              <w:rFonts w:eastAsiaTheme="minorEastAsia" w:cstheme="minorBidi"/>
-              <w:smallCaps w:val="0"/>
-              <w:noProof/>
-              <w:sz w:val="22"/>
-              <w:szCs w:val="22"/>
-              <w:lang w:val="en-IN" w:eastAsia="en-IN" w:bidi="ar-SA"/>
-            </w:rPr>
-          </w:pPr>
-          <w:hyperlink w:anchor="_Toc51407801" w:history="1">
-            <w:r>
-              <w:rPr>
-                <w:rStyle w:val="Hyperlink"/>
-                <w:noProof/>
-              </w:rPr>
-              <w:t>–CI Workflow for C Programming</w:t>
-            </w:r>
-            <w:r>
-              <w:rPr>
-                <w:noProof/>
-                <w:webHidden/>
-              </w:rPr>
-              <w:tab/>
-            </w:r>
-            <w:r>
-              <w:rPr>
-                <w:noProof/>
-                <w:webHidden/>
-              </w:rPr>
-              <w:fldChar w:fldCharType="begin"/>
-            </w:r>
-            <w:r>
-              <w:rPr>
-                <w:noProof/>
-                <w:webHidden/>
-              </w:rPr>
-              <w:instrText xml:space="preserve"> PAGEREF _Toc51407801 \h </w:instrText>
-            </w:r>
-            <w:r>
-              <w:rPr>
-                <w:noProof/>
-                <w:webHidden/>
-              </w:rPr>
-            </w:r>
-            <w:r>
-              <w:rPr>
-                <w:noProof/>
-                <w:webHidden/>
-              </w:rPr>
-              <w:fldChar w:fldCharType="separate"/>
-            </w:r>
-            <w:r>
-              <w:rPr>
-                <w:noProof/>
-                <w:webHidden/>
-              </w:rPr>
-              <w:t>15</w:t>
+              <w:t>21</w:t>
             </w:r>
             <w:r>
               <w:rPr>
@@ -2659,17 +2556,17 @@
       <w:pPr>
         <w:pStyle w:val="Heading1"/>
       </w:pPr>
-      <w:bookmarkStart w:id="4" w:name="_Toc51407795"/>
+      <w:bookmarkStart w:id="5" w:name="_Toc51416935"/>
       <w:r>
         <w:t>Activity and Tasks</w:t>
       </w:r>
-      <w:bookmarkEnd w:id="4"/>
+      <w:bookmarkEnd w:id="5"/>
     </w:p>
     <w:p>
       <w:pPr>
         <w:pStyle w:val="Heading2"/>
       </w:pPr>
-      <w:bookmarkStart w:id="5" w:name="_Toc51407796"/>
+      <w:bookmarkStart w:id="6" w:name="_Toc51416936"/>
       <w:r>
         <w:rPr>
           <w:b/>
@@ -2687,7 +2584,7 @@
       <w:r>
         <w:t>– System/Software Development</w:t>
       </w:r>
-      <w:bookmarkEnd w:id="5"/>
+      <w:bookmarkEnd w:id="6"/>
     </w:p>
     <w:p>
       <w:pPr>
@@ -5127,7 +5024,7 @@
       <w:pPr>
         <w:pStyle w:val="Heading2"/>
       </w:pPr>
-      <w:bookmarkStart w:id="6" w:name="_Toc51407797"/>
+      <w:bookmarkStart w:id="7" w:name="_Toc51416937"/>
       <w:r>
         <w:rPr>
           <w:b/>
@@ -5139,7 +5036,7 @@
       <w:r>
         <w:t xml:space="preserve"> – Agile Aspects</w:t>
       </w:r>
-      <w:bookmarkEnd w:id="6"/>
+      <w:bookmarkEnd w:id="7"/>
       <w:r>
         <w:t xml:space="preserve"> </w:t>
       </w:r>
@@ -5379,7 +5276,7 @@
       <w:pPr>
         <w:pStyle w:val="Heading2"/>
       </w:pPr>
-      <w:bookmarkStart w:id="7" w:name="_Toc51407798"/>
+      <w:bookmarkStart w:id="8" w:name="_Toc51416938"/>
       <w:r>
         <w:rPr>
           <w:b/>
@@ -5410,7 +5307,7 @@
       <w:r>
         <w:t xml:space="preserve"> for Genesis week1 final submission</w:t>
       </w:r>
-      <w:bookmarkEnd w:id="7"/>
+      <w:bookmarkEnd w:id="8"/>
     </w:p>
     <w:p>
       <w:pPr>
@@ -5555,7 +5452,7 @@
           <w:numId w:val="17"/>
         </w:numPr>
       </w:pPr>
-      <w:bookmarkStart w:id="8" w:name="_Hlk51409801"/>
+      <w:bookmarkStart w:id="9" w:name="_Hlk51409801"/>
       <w:r>
         <w:t>High level requirements:</w:t>
       </w:r>
@@ -6184,7 +6081,7 @@
           </w:p>
         </w:tc>
       </w:tr>
-      <w:bookmarkEnd w:id="8"/>
+      <w:bookmarkEnd w:id="9"/>
     </w:tbl>
     <w:p>
       <w:pPr>
@@ -6254,7 +6151,7 @@
           <w:numId w:val="24"/>
         </w:numPr>
       </w:pPr>
-      <w:bookmarkStart w:id="9" w:name="_Hlk51409965"/>
+      <w:bookmarkStart w:id="10" w:name="_Hlk51409965"/>
       <w:r>
         <w:lastRenderedPageBreak/>
         <w:t>Design</w:t>
@@ -6334,7 +6231,7 @@
         <w:t>Activity Diagram</w:t>
       </w:r>
     </w:p>
-    <w:bookmarkEnd w:id="9"/>
+    <w:bookmarkEnd w:id="10"/>
     <w:p>
       <w:pPr>
         <w:ind w:left="2160" w:firstLine="720"/>
@@ -6468,7 +6365,7 @@
           <w:numId w:val="11"/>
         </w:numPr>
       </w:pPr>
-      <w:bookmarkStart w:id="10" w:name="_Hlk51410076"/>
+      <w:bookmarkStart w:id="11" w:name="_Hlk51410076"/>
       <w:r>
         <w:t>High level test plan:</w:t>
       </w:r>
@@ -9589,7 +9486,7 @@
           </w:p>
         </w:tc>
       </w:tr>
-      <w:bookmarkEnd w:id="10"/>
+      <w:bookmarkEnd w:id="11"/>
     </w:tbl>
     <w:p>
       <w:pPr>
@@ -9705,9 +9602,9 @@
           <w:noProof/>
         </w:rPr>
         <w:drawing>
-          <wp:inline distT="0" distB="0" distL="0" distR="0" wp14:anchorId="6B823609" wp14:editId="0CF5BB2C">
-            <wp:extent cx="6457950" cy="2276475"/>
-            <wp:effectExtent l="0" t="0" r="0" b="9525"/>
+          <wp:inline distT="0" distB="0" distL="0" distR="0" wp14:anchorId="6B823609" wp14:editId="57C10D11">
+            <wp:extent cx="6457950" cy="2571750"/>
+            <wp:effectExtent l="0" t="0" r="0" b="0"/>
             <wp:docPr id="11" name="Picture 11"/>
             <wp:cNvGraphicFramePr>
               <a:graphicFrameLocks xmlns:a="http://schemas.openxmlformats.org/drawingml/2006/main" noChangeAspect="1"/>
@@ -9734,7 +9631,7 @@
                   <pic:spPr>
                     <a:xfrm>
                       <a:off x="0" y="0"/>
-                      <a:ext cx="6457950" cy="2276475"/>
+                      <a:ext cx="6457950" cy="2571750"/>
                     </a:xfrm>
                     <a:prstGeom prst="rect">
                       <a:avLst/>
@@ -9747,11 +9644,9 @@
         </w:drawing>
       </w:r>
     </w:p>
-    <w:p>
-      <w:r>
-        <w:tab/>
-      </w:r>
-    </w:p>
+    <w:p/>
+    <w:p/>
+    <w:p/>
     <w:p>
       <w:pPr>
         <w:pStyle w:val="ListParagraph"/>
@@ -9764,6 +9659,96 @@
         <w:rPr>
           <w:b/>
         </w:rPr>
+        <w:t>Multi-file structure:</w:t>
+      </w:r>
+    </w:p>
+    <w:p>
+      <w:pPr>
+        <w:ind w:firstLine="0"/>
+      </w:pPr>
+      <w:r>
+        <w:t xml:space="preserve"> </w:t>
+      </w:r>
+      <w:r>
+        <w:rPr>
+          <w:noProof/>
+        </w:rPr>
+        <w:drawing>
+          <wp:inline distT="0" distB="0" distL="0" distR="0" wp14:anchorId="03D6201F" wp14:editId="189E0133">
+            <wp:extent cx="6457950" cy="2823210"/>
+            <wp:effectExtent l="0" t="0" r="0" b="0"/>
+            <wp:docPr id="18" name="Picture 18"/>
+            <wp:cNvGraphicFramePr>
+              <a:graphicFrameLocks xmlns:a="http://schemas.openxmlformats.org/drawingml/2006/main" noChangeAspect="1"/>
+            </wp:cNvGraphicFramePr>
+            <a:graphic xmlns:a="http://schemas.openxmlformats.org/drawingml/2006/main">
+              <a:graphicData uri="http://schemas.openxmlformats.org/drawingml/2006/picture">
+                <pic:pic xmlns:pic="http://schemas.openxmlformats.org/drawingml/2006/picture">
+                  <pic:nvPicPr>
+                    <pic:cNvPr id="18" name="Multi-file structure.PNG"/>
+                    <pic:cNvPicPr/>
+                  </pic:nvPicPr>
+                  <pic:blipFill>
+                    <a:blip r:embed="rId26">
+                      <a:extLst>
+                        <a:ext uri="{28A0092B-C50C-407E-A947-70E740481C1C}">
+                          <a14:useLocalDpi xmlns:a14="http://schemas.microsoft.com/office/drawing/2010/main" val="0"/>
+                        </a:ext>
+                      </a:extLst>
+                    </a:blip>
+                    <a:stretch>
+                      <a:fillRect/>
+                    </a:stretch>
+                  </pic:blipFill>
+                  <pic:spPr>
+                    <a:xfrm>
+                      <a:off x="0" y="0"/>
+                      <a:ext cx="6457950" cy="2823210"/>
+                    </a:xfrm>
+                    <a:prstGeom prst="rect">
+                      <a:avLst/>
+                    </a:prstGeom>
+                  </pic:spPr>
+                </pic:pic>
+              </a:graphicData>
+            </a:graphic>
+          </wp:inline>
+        </w:drawing>
+      </w:r>
+    </w:p>
+    <w:p>
+      <w:pPr>
+        <w:ind w:firstLine="0"/>
+      </w:pPr>
+    </w:p>
+    <w:p>
+      <w:pPr>
+        <w:ind w:firstLine="0"/>
+      </w:pPr>
+    </w:p>
+    <w:p>
+      <w:pPr>
+        <w:ind w:firstLine="0"/>
+      </w:pPr>
+    </w:p>
+    <w:p>
+      <w:pPr>
+        <w:ind w:firstLine="0"/>
+      </w:pPr>
+    </w:p>
+    <w:p>
+      <w:pPr>
+        <w:pStyle w:val="ListParagraph"/>
+        <w:numPr>
+          <w:ilvl w:val="0"/>
+          <w:numId w:val="26"/>
+        </w:numPr>
+      </w:pPr>
+      <w:r>
+        <w:rPr>
+          <w:b/>
+        </w:rPr>
+        <w:lastRenderedPageBreak/>
         <w:t>Commits:</w:t>
       </w:r>
     </w:p>
@@ -9788,7 +9773,7 @@
                     <pic:cNvPicPr/>
                   </pic:nvPicPr>
                   <pic:blipFill>
-                    <a:blip r:embed="rId26">
+                    <a:blip r:embed="rId27">
                       <a:extLst>
                         <a:ext uri="{28A0092B-C50C-407E-A947-70E740481C1C}">
                           <a14:useLocalDpi xmlns:a14="http://schemas.microsoft.com/office/drawing/2010/main" val="0"/>
@@ -9822,7 +9807,96 @@
     </w:p>
     <w:p>
       <w:pPr>
-        <w:pStyle w:val="ListParagraph"/>
+        <w:ind w:firstLine="0"/>
+      </w:pPr>
+    </w:p>
+    <w:p>
+      <w:pPr>
+        <w:ind w:firstLine="0"/>
+      </w:pPr>
+    </w:p>
+    <w:p>
+      <w:pPr>
+        <w:ind w:firstLine="0"/>
+      </w:pPr>
+    </w:p>
+    <w:p>
+      <w:pPr>
+        <w:ind w:firstLine="0"/>
+      </w:pPr>
+    </w:p>
+    <w:p>
+      <w:pPr>
+        <w:ind w:firstLine="0"/>
+      </w:pPr>
+    </w:p>
+    <w:p>
+      <w:pPr>
+        <w:ind w:firstLine="0"/>
+      </w:pPr>
+    </w:p>
+    <w:p>
+      <w:pPr>
+        <w:ind w:firstLine="0"/>
+      </w:pPr>
+    </w:p>
+    <w:p>
+      <w:pPr>
+        <w:ind w:firstLine="0"/>
+      </w:pPr>
+    </w:p>
+    <w:p>
+      <w:pPr>
+        <w:ind w:firstLine="0"/>
+      </w:pPr>
+    </w:p>
+    <w:p>
+      <w:pPr>
+        <w:ind w:firstLine="0"/>
+      </w:pPr>
+    </w:p>
+    <w:p>
+      <w:pPr>
+        <w:ind w:firstLine="0"/>
+      </w:pPr>
+    </w:p>
+    <w:p>
+      <w:pPr>
+        <w:ind w:firstLine="0"/>
+      </w:pPr>
+    </w:p>
+    <w:p>
+      <w:pPr>
+        <w:ind w:firstLine="0"/>
+      </w:pPr>
+    </w:p>
+    <w:p>
+      <w:pPr>
+        <w:ind w:firstLine="0"/>
+      </w:pPr>
+    </w:p>
+    <w:p>
+      <w:pPr>
+        <w:ind w:firstLine="0"/>
+      </w:pPr>
+    </w:p>
+    <w:p>
+      <w:pPr>
+        <w:ind w:firstLine="0"/>
+      </w:pPr>
+    </w:p>
+    <w:p>
+      <w:pPr>
+        <w:ind w:firstLine="0"/>
+      </w:pPr>
+    </w:p>
+    <w:p>
+      <w:pPr>
+        <w:ind w:firstLine="0"/>
+      </w:pPr>
+    </w:p>
+    <w:p>
+      <w:pPr>
         <w:ind w:firstLine="0"/>
       </w:pPr>
     </w:p>
@@ -9838,6 +9912,7 @@
         <w:rPr>
           <w:b/>
         </w:rPr>
+        <w:lastRenderedPageBreak/>
         <w:t>Actions:</w:t>
       </w:r>
     </w:p>
@@ -9862,7 +9937,7 @@
                     <pic:cNvPicPr/>
                   </pic:nvPicPr>
                   <pic:blipFill>
-                    <a:blip r:embed="rId27">
+                    <a:blip r:embed="rId28">
                       <a:extLst>
                         <a:ext uri="{28A0092B-C50C-407E-A947-70E740481C1C}">
                           <a14:useLocalDpi xmlns:a14="http://schemas.microsoft.com/office/drawing/2010/main" val="0"/>
@@ -9928,7 +10003,7 @@
                     <pic:cNvPicPr/>
                   </pic:nvPicPr>
                   <pic:blipFill>
-                    <a:blip r:embed="rId28">
+                    <a:blip r:embed="rId29">
                       <a:extLst>
                         <a:ext uri="{28A0092B-C50C-407E-A947-70E740481C1C}">
                           <a14:useLocalDpi xmlns:a14="http://schemas.microsoft.com/office/drawing/2010/main" val="0"/>
@@ -9958,6 +10033,7 @@
     <w:p/>
     <w:p/>
     <w:p/>
+    <w:p/>
     <w:p>
       <w:pPr>
         <w:pStyle w:val="ListParagraph"/>
@@ -9995,7 +10071,7 @@
                     <pic:cNvPicPr/>
                   </pic:nvPicPr>
                   <pic:blipFill>
-                    <a:blip r:embed="rId29">
+                    <a:blip r:embed="rId30">
                       <a:extLst>
                         <a:ext uri="{28A0092B-C50C-407E-A947-70E740481C1C}">
                           <a14:useLocalDpi xmlns:a14="http://schemas.microsoft.com/office/drawing/2010/main" val="0"/>
@@ -10076,7 +10152,7 @@
                     <pic:cNvPicPr/>
                   </pic:nvPicPr>
                   <pic:blipFill>
-                    <a:blip r:embed="rId30">
+                    <a:blip r:embed="rId31">
                       <a:extLst>
                         <a:ext uri="{28A0092B-C50C-407E-A947-70E740481C1C}">
                           <a14:useLocalDpi xmlns:a14="http://schemas.microsoft.com/office/drawing/2010/main" val="0"/>
@@ -10170,7 +10246,39 @@
                 <w:rFonts w:asciiTheme="minorHAnsi" w:hAnsiTheme="minorHAnsi" w:cstheme="minorHAnsi"/>
                 <w:lang w:val="en-IN" w:eastAsia="en-IN" w:bidi="ar-SA"/>
               </w:rPr>
-              <w:t>SRC = src/perfect.c\</w:t>
+              <w:t xml:space="preserve">SRC = </w:t>
+            </w:r>
+            <w:proofErr w:type="spellStart"/>
+            <w:r>
+              <w:rPr>
+                <w:rFonts w:asciiTheme="minorHAnsi" w:hAnsiTheme="minorHAnsi" w:cstheme="minorHAnsi"/>
+                <w:lang w:val="en-IN" w:eastAsia="en-IN" w:bidi="ar-SA"/>
+              </w:rPr>
+              <w:t>src</w:t>
+            </w:r>
+            <w:proofErr w:type="spellEnd"/>
+            <w:r>
+              <w:rPr>
+                <w:rFonts w:asciiTheme="minorHAnsi" w:hAnsiTheme="minorHAnsi" w:cstheme="minorHAnsi"/>
+                <w:lang w:val="en-IN" w:eastAsia="en-IN" w:bidi="ar-SA"/>
+              </w:rPr>
+              <w:t>/</w:t>
+            </w:r>
+            <w:proofErr w:type="spellStart"/>
+            <w:r>
+              <w:rPr>
+                <w:rFonts w:asciiTheme="minorHAnsi" w:hAnsiTheme="minorHAnsi" w:cstheme="minorHAnsi"/>
+                <w:lang w:val="en-IN" w:eastAsia="en-IN" w:bidi="ar-SA"/>
+              </w:rPr>
+              <w:t>perfect.c</w:t>
+            </w:r>
+            <w:proofErr w:type="spellEnd"/>
+            <w:r>
+              <w:rPr>
+                <w:rFonts w:asciiTheme="minorHAnsi" w:hAnsiTheme="minorHAnsi" w:cstheme="minorHAnsi"/>
+                <w:lang w:val="en-IN" w:eastAsia="en-IN" w:bidi="ar-SA"/>
+              </w:rPr>
+              <w:t>\</w:t>
             </w:r>
           </w:p>
         </w:tc>
@@ -10241,12 +10349,37 @@
                 <w:lang w:val="en-IN" w:eastAsia="en-IN" w:bidi="ar-SA"/>
               </w:rPr>
             </w:pPr>
+            <w:proofErr w:type="spellStart"/>
             <w:r>
               <w:rPr>
                 <w:rFonts w:asciiTheme="minorHAnsi" w:hAnsiTheme="minorHAnsi" w:cstheme="minorHAnsi"/>
                 <w:lang w:val="en-IN" w:eastAsia="en-IN" w:bidi="ar-SA"/>
               </w:rPr>
-              <w:t>src/factorial.c\</w:t>
+              <w:t>src</w:t>
+            </w:r>
+            <w:proofErr w:type="spellEnd"/>
+            <w:r>
+              <w:rPr>
+                <w:rFonts w:asciiTheme="minorHAnsi" w:hAnsiTheme="minorHAnsi" w:cstheme="minorHAnsi"/>
+                <w:lang w:val="en-IN" w:eastAsia="en-IN" w:bidi="ar-SA"/>
+              </w:rPr>
+              <w:t>/</w:t>
+            </w:r>
+            <w:proofErr w:type="spellStart"/>
+            <w:r>
+              <w:rPr>
+                <w:rFonts w:asciiTheme="minorHAnsi" w:hAnsiTheme="minorHAnsi" w:cstheme="minorHAnsi"/>
+                <w:lang w:val="en-IN" w:eastAsia="en-IN" w:bidi="ar-SA"/>
+              </w:rPr>
+              <w:t>factorial.c</w:t>
+            </w:r>
+            <w:proofErr w:type="spellEnd"/>
+            <w:r>
+              <w:rPr>
+                <w:rFonts w:asciiTheme="minorHAnsi" w:hAnsiTheme="minorHAnsi" w:cstheme="minorHAnsi"/>
+                <w:lang w:val="en-IN" w:eastAsia="en-IN" w:bidi="ar-SA"/>
+              </w:rPr>
+              <w:t>\</w:t>
             </w:r>
           </w:p>
         </w:tc>
@@ -10317,12 +10450,37 @@
                 <w:lang w:val="en-IN" w:eastAsia="en-IN" w:bidi="ar-SA"/>
               </w:rPr>
             </w:pPr>
+            <w:proofErr w:type="spellStart"/>
             <w:r>
               <w:rPr>
                 <w:rFonts w:asciiTheme="minorHAnsi" w:hAnsiTheme="minorHAnsi" w:cstheme="minorHAnsi"/>
                 <w:lang w:val="en-IN" w:eastAsia="en-IN" w:bidi="ar-SA"/>
               </w:rPr>
-              <w:t>src/prime.c\</w:t>
+              <w:t>src</w:t>
+            </w:r>
+            <w:proofErr w:type="spellEnd"/>
+            <w:r>
+              <w:rPr>
+                <w:rFonts w:asciiTheme="minorHAnsi" w:hAnsiTheme="minorHAnsi" w:cstheme="minorHAnsi"/>
+                <w:lang w:val="en-IN" w:eastAsia="en-IN" w:bidi="ar-SA"/>
+              </w:rPr>
+              <w:t>/</w:t>
+            </w:r>
+            <w:proofErr w:type="spellStart"/>
+            <w:r>
+              <w:rPr>
+                <w:rFonts w:asciiTheme="minorHAnsi" w:hAnsiTheme="minorHAnsi" w:cstheme="minorHAnsi"/>
+                <w:lang w:val="en-IN" w:eastAsia="en-IN" w:bidi="ar-SA"/>
+              </w:rPr>
+              <w:t>prime.c</w:t>
+            </w:r>
+            <w:proofErr w:type="spellEnd"/>
+            <w:r>
+              <w:rPr>
+                <w:rFonts w:asciiTheme="minorHAnsi" w:hAnsiTheme="minorHAnsi" w:cstheme="minorHAnsi"/>
+                <w:lang w:val="en-IN" w:eastAsia="en-IN" w:bidi="ar-SA"/>
+              </w:rPr>
+              <w:t>\</w:t>
             </w:r>
           </w:p>
         </w:tc>
@@ -10393,12 +10551,37 @@
                 <w:lang w:val="en-IN" w:eastAsia="en-IN" w:bidi="ar-SA"/>
               </w:rPr>
             </w:pPr>
+            <w:proofErr w:type="spellStart"/>
             <w:r>
               <w:rPr>
                 <w:rFonts w:asciiTheme="minorHAnsi" w:hAnsiTheme="minorHAnsi" w:cstheme="minorHAnsi"/>
                 <w:lang w:val="en-IN" w:eastAsia="en-IN" w:bidi="ar-SA"/>
               </w:rPr>
-              <w:t>src/armstrong.c\</w:t>
+              <w:t>src</w:t>
+            </w:r>
+            <w:proofErr w:type="spellEnd"/>
+            <w:r>
+              <w:rPr>
+                <w:rFonts w:asciiTheme="minorHAnsi" w:hAnsiTheme="minorHAnsi" w:cstheme="minorHAnsi"/>
+                <w:lang w:val="en-IN" w:eastAsia="en-IN" w:bidi="ar-SA"/>
+              </w:rPr>
+              <w:t>/</w:t>
+            </w:r>
+            <w:proofErr w:type="spellStart"/>
+            <w:r>
+              <w:rPr>
+                <w:rFonts w:asciiTheme="minorHAnsi" w:hAnsiTheme="minorHAnsi" w:cstheme="minorHAnsi"/>
+                <w:lang w:val="en-IN" w:eastAsia="en-IN" w:bidi="ar-SA"/>
+              </w:rPr>
+              <w:t>armstrong.c</w:t>
+            </w:r>
+            <w:proofErr w:type="spellEnd"/>
+            <w:r>
+              <w:rPr>
+                <w:rFonts w:asciiTheme="minorHAnsi" w:hAnsiTheme="minorHAnsi" w:cstheme="minorHAnsi"/>
+                <w:lang w:val="en-IN" w:eastAsia="en-IN" w:bidi="ar-SA"/>
+              </w:rPr>
+              <w:t>\</w:t>
             </w:r>
           </w:p>
         </w:tc>
@@ -10469,12 +10652,37 @@
                 <w:lang w:val="en-IN" w:eastAsia="en-IN" w:bidi="ar-SA"/>
               </w:rPr>
             </w:pPr>
+            <w:proofErr w:type="spellStart"/>
             <w:r>
               <w:rPr>
                 <w:rFonts w:asciiTheme="minorHAnsi" w:hAnsiTheme="minorHAnsi" w:cstheme="minorHAnsi"/>
                 <w:lang w:val="en-IN" w:eastAsia="en-IN" w:bidi="ar-SA"/>
               </w:rPr>
-              <w:t>src/magic.c\</w:t>
+              <w:t>src</w:t>
+            </w:r>
+            <w:proofErr w:type="spellEnd"/>
+            <w:r>
+              <w:rPr>
+                <w:rFonts w:asciiTheme="minorHAnsi" w:hAnsiTheme="minorHAnsi" w:cstheme="minorHAnsi"/>
+                <w:lang w:val="en-IN" w:eastAsia="en-IN" w:bidi="ar-SA"/>
+              </w:rPr>
+              <w:t>/</w:t>
+            </w:r>
+            <w:proofErr w:type="spellStart"/>
+            <w:r>
+              <w:rPr>
+                <w:rFonts w:asciiTheme="minorHAnsi" w:hAnsiTheme="minorHAnsi" w:cstheme="minorHAnsi"/>
+                <w:lang w:val="en-IN" w:eastAsia="en-IN" w:bidi="ar-SA"/>
+              </w:rPr>
+              <w:t>magic.c</w:t>
+            </w:r>
+            <w:proofErr w:type="spellEnd"/>
+            <w:r>
+              <w:rPr>
+                <w:rFonts w:asciiTheme="minorHAnsi" w:hAnsiTheme="minorHAnsi" w:cstheme="minorHAnsi"/>
+                <w:lang w:val="en-IN" w:eastAsia="en-IN" w:bidi="ar-SA"/>
+              </w:rPr>
+              <w:t>\</w:t>
             </w:r>
           </w:p>
         </w:tc>
@@ -10545,12 +10753,37 @@
                 <w:lang w:val="en-IN" w:eastAsia="en-IN" w:bidi="ar-SA"/>
               </w:rPr>
             </w:pPr>
+            <w:proofErr w:type="spellStart"/>
             <w:r>
               <w:rPr>
                 <w:rFonts w:asciiTheme="minorHAnsi" w:hAnsiTheme="minorHAnsi" w:cstheme="minorHAnsi"/>
                 <w:lang w:val="en-IN" w:eastAsia="en-IN" w:bidi="ar-SA"/>
               </w:rPr>
-              <w:t>src/palindrome.c\</w:t>
+              <w:t>src</w:t>
+            </w:r>
+            <w:proofErr w:type="spellEnd"/>
+            <w:r>
+              <w:rPr>
+                <w:rFonts w:asciiTheme="minorHAnsi" w:hAnsiTheme="minorHAnsi" w:cstheme="minorHAnsi"/>
+                <w:lang w:val="en-IN" w:eastAsia="en-IN" w:bidi="ar-SA"/>
+              </w:rPr>
+              <w:t>/</w:t>
+            </w:r>
+            <w:proofErr w:type="spellStart"/>
+            <w:r>
+              <w:rPr>
+                <w:rFonts w:asciiTheme="minorHAnsi" w:hAnsiTheme="minorHAnsi" w:cstheme="minorHAnsi"/>
+                <w:lang w:val="en-IN" w:eastAsia="en-IN" w:bidi="ar-SA"/>
+              </w:rPr>
+              <w:t>palindrome.c</w:t>
+            </w:r>
+            <w:proofErr w:type="spellEnd"/>
+            <w:r>
+              <w:rPr>
+                <w:rFonts w:asciiTheme="minorHAnsi" w:hAnsiTheme="minorHAnsi" w:cstheme="minorHAnsi"/>
+                <w:lang w:val="en-IN" w:eastAsia="en-IN" w:bidi="ar-SA"/>
+              </w:rPr>
+              <w:t>\</w:t>
             </w:r>
           </w:p>
         </w:tc>
@@ -10621,12 +10854,37 @@
                 <w:lang w:val="en-IN" w:eastAsia="en-IN" w:bidi="ar-SA"/>
               </w:rPr>
             </w:pPr>
+            <w:proofErr w:type="spellStart"/>
             <w:r>
               <w:rPr>
                 <w:rFonts w:asciiTheme="minorHAnsi" w:hAnsiTheme="minorHAnsi" w:cstheme="minorHAnsi"/>
                 <w:lang w:val="en-IN" w:eastAsia="en-IN" w:bidi="ar-SA"/>
               </w:rPr>
-              <w:t>src/neon.c\</w:t>
+              <w:t>src</w:t>
+            </w:r>
+            <w:proofErr w:type="spellEnd"/>
+            <w:r>
+              <w:rPr>
+                <w:rFonts w:asciiTheme="minorHAnsi" w:hAnsiTheme="minorHAnsi" w:cstheme="minorHAnsi"/>
+                <w:lang w:val="en-IN" w:eastAsia="en-IN" w:bidi="ar-SA"/>
+              </w:rPr>
+              <w:t>/</w:t>
+            </w:r>
+            <w:proofErr w:type="spellStart"/>
+            <w:r>
+              <w:rPr>
+                <w:rFonts w:asciiTheme="minorHAnsi" w:hAnsiTheme="minorHAnsi" w:cstheme="minorHAnsi"/>
+                <w:lang w:val="en-IN" w:eastAsia="en-IN" w:bidi="ar-SA"/>
+              </w:rPr>
+              <w:t>neon.c</w:t>
+            </w:r>
+            <w:proofErr w:type="spellEnd"/>
+            <w:r>
+              <w:rPr>
+                <w:rFonts w:asciiTheme="minorHAnsi" w:hAnsiTheme="minorHAnsi" w:cstheme="minorHAnsi"/>
+                <w:lang w:val="en-IN" w:eastAsia="en-IN" w:bidi="ar-SA"/>
+              </w:rPr>
+              <w:t>\</w:t>
             </w:r>
           </w:p>
         </w:tc>
@@ -10697,6 +10955,7 @@
                 <w:lang w:val="en-IN" w:eastAsia="en-IN" w:bidi="ar-SA"/>
               </w:rPr>
             </w:pPr>
+            <w:proofErr w:type="spellStart"/>
             <w:r>
               <w:rPr>
                 <w:rFonts w:asciiTheme="minorHAnsi" w:hAnsiTheme="minorHAnsi" w:cstheme="minorHAnsi"/>
@@ -10704,6 +10963,7 @@
               </w:rPr>
               <w:t>main.c</w:t>
             </w:r>
+            <w:proofErr w:type="spellEnd"/>
           </w:p>
         </w:tc>
       </w:tr>
@@ -10847,7 +11107,39 @@
                 <w:rFonts w:asciiTheme="minorHAnsi" w:hAnsiTheme="minorHAnsi" w:cstheme="minorHAnsi"/>
                 <w:lang w:val="en-IN" w:eastAsia="en-IN" w:bidi="ar-SA"/>
               </w:rPr>
-              <w:t>TEST_SRC = src/perfect.c\</w:t>
+              <w:t xml:space="preserve">TEST_SRC = </w:t>
+            </w:r>
+            <w:proofErr w:type="spellStart"/>
+            <w:r>
+              <w:rPr>
+                <w:rFonts w:asciiTheme="minorHAnsi" w:hAnsiTheme="minorHAnsi" w:cstheme="minorHAnsi"/>
+                <w:lang w:val="en-IN" w:eastAsia="en-IN" w:bidi="ar-SA"/>
+              </w:rPr>
+              <w:t>src</w:t>
+            </w:r>
+            <w:proofErr w:type="spellEnd"/>
+            <w:r>
+              <w:rPr>
+                <w:rFonts w:asciiTheme="minorHAnsi" w:hAnsiTheme="minorHAnsi" w:cstheme="minorHAnsi"/>
+                <w:lang w:val="en-IN" w:eastAsia="en-IN" w:bidi="ar-SA"/>
+              </w:rPr>
+              <w:t>/</w:t>
+            </w:r>
+            <w:proofErr w:type="spellStart"/>
+            <w:r>
+              <w:rPr>
+                <w:rFonts w:asciiTheme="minorHAnsi" w:hAnsiTheme="minorHAnsi" w:cstheme="minorHAnsi"/>
+                <w:lang w:val="en-IN" w:eastAsia="en-IN" w:bidi="ar-SA"/>
+              </w:rPr>
+              <w:t>perfect.c</w:t>
+            </w:r>
+            <w:proofErr w:type="spellEnd"/>
+            <w:r>
+              <w:rPr>
+                <w:rFonts w:asciiTheme="minorHAnsi" w:hAnsiTheme="minorHAnsi" w:cstheme="minorHAnsi"/>
+                <w:lang w:val="en-IN" w:eastAsia="en-IN" w:bidi="ar-SA"/>
+              </w:rPr>
+              <w:t>\</w:t>
             </w:r>
           </w:p>
         </w:tc>
@@ -10918,12 +11210,37 @@
                 <w:lang w:val="en-IN" w:eastAsia="en-IN" w:bidi="ar-SA"/>
               </w:rPr>
             </w:pPr>
+            <w:proofErr w:type="spellStart"/>
             <w:r>
               <w:rPr>
                 <w:rFonts w:asciiTheme="minorHAnsi" w:hAnsiTheme="minorHAnsi" w:cstheme="minorHAnsi"/>
                 <w:lang w:val="en-IN" w:eastAsia="en-IN" w:bidi="ar-SA"/>
               </w:rPr>
-              <w:t>src/factorial.c\</w:t>
+              <w:t>src</w:t>
+            </w:r>
+            <w:proofErr w:type="spellEnd"/>
+            <w:r>
+              <w:rPr>
+                <w:rFonts w:asciiTheme="minorHAnsi" w:hAnsiTheme="minorHAnsi" w:cstheme="minorHAnsi"/>
+                <w:lang w:val="en-IN" w:eastAsia="en-IN" w:bidi="ar-SA"/>
+              </w:rPr>
+              <w:t>/</w:t>
+            </w:r>
+            <w:proofErr w:type="spellStart"/>
+            <w:r>
+              <w:rPr>
+                <w:rFonts w:asciiTheme="minorHAnsi" w:hAnsiTheme="minorHAnsi" w:cstheme="minorHAnsi"/>
+                <w:lang w:val="en-IN" w:eastAsia="en-IN" w:bidi="ar-SA"/>
+              </w:rPr>
+              <w:t>factorial.c</w:t>
+            </w:r>
+            <w:proofErr w:type="spellEnd"/>
+            <w:r>
+              <w:rPr>
+                <w:rFonts w:asciiTheme="minorHAnsi" w:hAnsiTheme="minorHAnsi" w:cstheme="minorHAnsi"/>
+                <w:lang w:val="en-IN" w:eastAsia="en-IN" w:bidi="ar-SA"/>
+              </w:rPr>
+              <w:t>\</w:t>
             </w:r>
           </w:p>
         </w:tc>
@@ -10994,12 +11311,37 @@
                 <w:lang w:val="en-IN" w:eastAsia="en-IN" w:bidi="ar-SA"/>
               </w:rPr>
             </w:pPr>
+            <w:proofErr w:type="spellStart"/>
             <w:r>
               <w:rPr>
                 <w:rFonts w:asciiTheme="minorHAnsi" w:hAnsiTheme="minorHAnsi" w:cstheme="minorHAnsi"/>
                 <w:lang w:val="en-IN" w:eastAsia="en-IN" w:bidi="ar-SA"/>
               </w:rPr>
-              <w:t>src/prime.c\</w:t>
+              <w:t>src</w:t>
+            </w:r>
+            <w:proofErr w:type="spellEnd"/>
+            <w:r>
+              <w:rPr>
+                <w:rFonts w:asciiTheme="minorHAnsi" w:hAnsiTheme="minorHAnsi" w:cstheme="minorHAnsi"/>
+                <w:lang w:val="en-IN" w:eastAsia="en-IN" w:bidi="ar-SA"/>
+              </w:rPr>
+              <w:t>/</w:t>
+            </w:r>
+            <w:proofErr w:type="spellStart"/>
+            <w:r>
+              <w:rPr>
+                <w:rFonts w:asciiTheme="minorHAnsi" w:hAnsiTheme="minorHAnsi" w:cstheme="minorHAnsi"/>
+                <w:lang w:val="en-IN" w:eastAsia="en-IN" w:bidi="ar-SA"/>
+              </w:rPr>
+              <w:t>prime.c</w:t>
+            </w:r>
+            <w:proofErr w:type="spellEnd"/>
+            <w:r>
+              <w:rPr>
+                <w:rFonts w:asciiTheme="minorHAnsi" w:hAnsiTheme="minorHAnsi" w:cstheme="minorHAnsi"/>
+                <w:lang w:val="en-IN" w:eastAsia="en-IN" w:bidi="ar-SA"/>
+              </w:rPr>
+              <w:t>\</w:t>
             </w:r>
           </w:p>
         </w:tc>
@@ -11070,12 +11412,37 @@
                 <w:lang w:val="en-IN" w:eastAsia="en-IN" w:bidi="ar-SA"/>
               </w:rPr>
             </w:pPr>
+            <w:proofErr w:type="spellStart"/>
             <w:r>
               <w:rPr>
                 <w:rFonts w:asciiTheme="minorHAnsi" w:hAnsiTheme="minorHAnsi" w:cstheme="minorHAnsi"/>
                 <w:lang w:val="en-IN" w:eastAsia="en-IN" w:bidi="ar-SA"/>
               </w:rPr>
-              <w:t>src/armstrong.c\</w:t>
+              <w:t>src</w:t>
+            </w:r>
+            <w:proofErr w:type="spellEnd"/>
+            <w:r>
+              <w:rPr>
+                <w:rFonts w:asciiTheme="minorHAnsi" w:hAnsiTheme="minorHAnsi" w:cstheme="minorHAnsi"/>
+                <w:lang w:val="en-IN" w:eastAsia="en-IN" w:bidi="ar-SA"/>
+              </w:rPr>
+              <w:t>/</w:t>
+            </w:r>
+            <w:proofErr w:type="spellStart"/>
+            <w:r>
+              <w:rPr>
+                <w:rFonts w:asciiTheme="minorHAnsi" w:hAnsiTheme="minorHAnsi" w:cstheme="minorHAnsi"/>
+                <w:lang w:val="en-IN" w:eastAsia="en-IN" w:bidi="ar-SA"/>
+              </w:rPr>
+              <w:t>armstrong.c</w:t>
+            </w:r>
+            <w:proofErr w:type="spellEnd"/>
+            <w:r>
+              <w:rPr>
+                <w:rFonts w:asciiTheme="minorHAnsi" w:hAnsiTheme="minorHAnsi" w:cstheme="minorHAnsi"/>
+                <w:lang w:val="en-IN" w:eastAsia="en-IN" w:bidi="ar-SA"/>
+              </w:rPr>
+              <w:t>\</w:t>
             </w:r>
           </w:p>
         </w:tc>
@@ -11146,12 +11513,37 @@
                 <w:lang w:val="en-IN" w:eastAsia="en-IN" w:bidi="ar-SA"/>
               </w:rPr>
             </w:pPr>
+            <w:proofErr w:type="spellStart"/>
             <w:r>
               <w:rPr>
                 <w:rFonts w:asciiTheme="minorHAnsi" w:hAnsiTheme="minorHAnsi" w:cstheme="minorHAnsi"/>
                 <w:lang w:val="en-IN" w:eastAsia="en-IN" w:bidi="ar-SA"/>
               </w:rPr>
-              <w:t>src/magic.c\</w:t>
+              <w:t>src</w:t>
+            </w:r>
+            <w:proofErr w:type="spellEnd"/>
+            <w:r>
+              <w:rPr>
+                <w:rFonts w:asciiTheme="minorHAnsi" w:hAnsiTheme="minorHAnsi" w:cstheme="minorHAnsi"/>
+                <w:lang w:val="en-IN" w:eastAsia="en-IN" w:bidi="ar-SA"/>
+              </w:rPr>
+              <w:t>/</w:t>
+            </w:r>
+            <w:proofErr w:type="spellStart"/>
+            <w:r>
+              <w:rPr>
+                <w:rFonts w:asciiTheme="minorHAnsi" w:hAnsiTheme="minorHAnsi" w:cstheme="minorHAnsi"/>
+                <w:lang w:val="en-IN" w:eastAsia="en-IN" w:bidi="ar-SA"/>
+              </w:rPr>
+              <w:t>magic.c</w:t>
+            </w:r>
+            <w:proofErr w:type="spellEnd"/>
+            <w:r>
+              <w:rPr>
+                <w:rFonts w:asciiTheme="minorHAnsi" w:hAnsiTheme="minorHAnsi" w:cstheme="minorHAnsi"/>
+                <w:lang w:val="en-IN" w:eastAsia="en-IN" w:bidi="ar-SA"/>
+              </w:rPr>
+              <w:t>\</w:t>
             </w:r>
           </w:p>
         </w:tc>
@@ -11222,12 +11614,37 @@
                 <w:lang w:val="en-IN" w:eastAsia="en-IN" w:bidi="ar-SA"/>
               </w:rPr>
             </w:pPr>
+            <w:proofErr w:type="spellStart"/>
             <w:r>
               <w:rPr>
                 <w:rFonts w:asciiTheme="minorHAnsi" w:hAnsiTheme="minorHAnsi" w:cstheme="minorHAnsi"/>
                 <w:lang w:val="en-IN" w:eastAsia="en-IN" w:bidi="ar-SA"/>
               </w:rPr>
-              <w:t>src/palindrome.c\</w:t>
+              <w:t>src</w:t>
+            </w:r>
+            <w:proofErr w:type="spellEnd"/>
+            <w:r>
+              <w:rPr>
+                <w:rFonts w:asciiTheme="minorHAnsi" w:hAnsiTheme="minorHAnsi" w:cstheme="minorHAnsi"/>
+                <w:lang w:val="en-IN" w:eastAsia="en-IN" w:bidi="ar-SA"/>
+              </w:rPr>
+              <w:t>/</w:t>
+            </w:r>
+            <w:proofErr w:type="spellStart"/>
+            <w:r>
+              <w:rPr>
+                <w:rFonts w:asciiTheme="minorHAnsi" w:hAnsiTheme="minorHAnsi" w:cstheme="minorHAnsi"/>
+                <w:lang w:val="en-IN" w:eastAsia="en-IN" w:bidi="ar-SA"/>
+              </w:rPr>
+              <w:t>palindrome.c</w:t>
+            </w:r>
+            <w:proofErr w:type="spellEnd"/>
+            <w:r>
+              <w:rPr>
+                <w:rFonts w:asciiTheme="minorHAnsi" w:hAnsiTheme="minorHAnsi" w:cstheme="minorHAnsi"/>
+                <w:lang w:val="en-IN" w:eastAsia="en-IN" w:bidi="ar-SA"/>
+              </w:rPr>
+              <w:t>\</w:t>
             </w:r>
           </w:p>
         </w:tc>
@@ -11298,12 +11715,37 @@
                 <w:lang w:val="en-IN" w:eastAsia="en-IN" w:bidi="ar-SA"/>
               </w:rPr>
             </w:pPr>
+            <w:proofErr w:type="spellStart"/>
             <w:r>
               <w:rPr>
                 <w:rFonts w:asciiTheme="minorHAnsi" w:hAnsiTheme="minorHAnsi" w:cstheme="minorHAnsi"/>
                 <w:lang w:val="en-IN" w:eastAsia="en-IN" w:bidi="ar-SA"/>
               </w:rPr>
-              <w:t>src/neon.c\</w:t>
+              <w:t>src</w:t>
+            </w:r>
+            <w:proofErr w:type="spellEnd"/>
+            <w:r>
+              <w:rPr>
+                <w:rFonts w:asciiTheme="minorHAnsi" w:hAnsiTheme="minorHAnsi" w:cstheme="minorHAnsi"/>
+                <w:lang w:val="en-IN" w:eastAsia="en-IN" w:bidi="ar-SA"/>
+              </w:rPr>
+              <w:t>/</w:t>
+            </w:r>
+            <w:proofErr w:type="spellStart"/>
+            <w:r>
+              <w:rPr>
+                <w:rFonts w:asciiTheme="minorHAnsi" w:hAnsiTheme="minorHAnsi" w:cstheme="minorHAnsi"/>
+                <w:lang w:val="en-IN" w:eastAsia="en-IN" w:bidi="ar-SA"/>
+              </w:rPr>
+              <w:t>neon.c</w:t>
+            </w:r>
+            <w:proofErr w:type="spellEnd"/>
+            <w:r>
+              <w:rPr>
+                <w:rFonts w:asciiTheme="minorHAnsi" w:hAnsiTheme="minorHAnsi" w:cstheme="minorHAnsi"/>
+                <w:lang w:val="en-IN" w:eastAsia="en-IN" w:bidi="ar-SA"/>
+              </w:rPr>
+              <w:t>\</w:t>
             </w:r>
           </w:p>
         </w:tc>
@@ -11379,7 +11821,23 @@
                 <w:rFonts w:asciiTheme="minorHAnsi" w:hAnsiTheme="minorHAnsi" w:cstheme="minorHAnsi"/>
                 <w:lang w:val="en-IN" w:eastAsia="en-IN" w:bidi="ar-SA"/>
               </w:rPr>
-              <w:t>unity/unity.c\</w:t>
+              <w:t>unity/</w:t>
+            </w:r>
+            <w:proofErr w:type="spellStart"/>
+            <w:r>
+              <w:rPr>
+                <w:rFonts w:asciiTheme="minorHAnsi" w:hAnsiTheme="minorHAnsi" w:cstheme="minorHAnsi"/>
+                <w:lang w:val="en-IN" w:eastAsia="en-IN" w:bidi="ar-SA"/>
+              </w:rPr>
+              <w:t>unity.c</w:t>
+            </w:r>
+            <w:proofErr w:type="spellEnd"/>
+            <w:r>
+              <w:rPr>
+                <w:rFonts w:asciiTheme="minorHAnsi" w:hAnsiTheme="minorHAnsi" w:cstheme="minorHAnsi"/>
+                <w:lang w:val="en-IN" w:eastAsia="en-IN" w:bidi="ar-SA"/>
+              </w:rPr>
+              <w:t>\</w:t>
             </w:r>
           </w:p>
         </w:tc>
@@ -11455,7 +11913,23 @@
                 <w:rFonts w:asciiTheme="minorHAnsi" w:hAnsiTheme="minorHAnsi" w:cstheme="minorHAnsi"/>
                 <w:lang w:val="en-IN" w:eastAsia="en-IN" w:bidi="ar-SA"/>
               </w:rPr>
-              <w:t>test/test.c\</w:t>
+              <w:t>test/</w:t>
+            </w:r>
+            <w:proofErr w:type="spellStart"/>
+            <w:r>
+              <w:rPr>
+                <w:rFonts w:asciiTheme="minorHAnsi" w:hAnsiTheme="minorHAnsi" w:cstheme="minorHAnsi"/>
+                <w:lang w:val="en-IN" w:eastAsia="en-IN" w:bidi="ar-SA"/>
+              </w:rPr>
+              <w:t>test.c</w:t>
+            </w:r>
+            <w:proofErr w:type="spellEnd"/>
+            <w:r>
+              <w:rPr>
+                <w:rFonts w:asciiTheme="minorHAnsi" w:hAnsiTheme="minorHAnsi" w:cstheme="minorHAnsi"/>
+                <w:lang w:val="en-IN" w:eastAsia="en-IN" w:bidi="ar-SA"/>
+              </w:rPr>
+              <w:t>\</w:t>
             </w:r>
           </w:p>
         </w:tc>
@@ -11526,6 +12000,7 @@
                 <w:lang w:val="en-IN" w:eastAsia="en-IN" w:bidi="ar-SA"/>
               </w:rPr>
             </w:pPr>
+            <w:proofErr w:type="spellStart"/>
             <w:r>
               <w:rPr>
                 <w:rFonts w:asciiTheme="minorHAnsi" w:hAnsiTheme="minorHAnsi" w:cstheme="minorHAnsi"/>
@@ -11533,6 +12008,7 @@
               </w:rPr>
               <w:t>test_main.c</w:t>
             </w:r>
+            <w:proofErr w:type="spellEnd"/>
           </w:p>
         </w:tc>
       </w:tr>
@@ -11676,8 +12152,17 @@
                 <w:rFonts w:asciiTheme="minorHAnsi" w:hAnsiTheme="minorHAnsi" w:cstheme="minorHAnsi"/>
                 <w:lang w:val="en-IN" w:eastAsia="en-IN" w:bidi="ar-SA"/>
               </w:rPr>
-              <w:t>INC = -Iinc</w:t>
-            </w:r>
+              <w:t>INC = -</w:t>
+            </w:r>
+            <w:proofErr w:type="spellStart"/>
+            <w:r>
+              <w:rPr>
+                <w:rFonts w:asciiTheme="minorHAnsi" w:hAnsiTheme="minorHAnsi" w:cstheme="minorHAnsi"/>
+                <w:lang w:val="en-IN" w:eastAsia="en-IN" w:bidi="ar-SA"/>
+              </w:rPr>
+              <w:t>Iinc</w:t>
+            </w:r>
+            <w:proofErr w:type="spellEnd"/>
           </w:p>
         </w:tc>
       </w:tr>
@@ -11821,7 +12306,23 @@
                 <w:rFonts w:asciiTheme="minorHAnsi" w:hAnsiTheme="minorHAnsi" w:cstheme="minorHAnsi"/>
                 <w:lang w:val="en-IN" w:eastAsia="en-IN" w:bidi="ar-SA"/>
               </w:rPr>
-              <w:t>TEST_INC = -Itest\</w:t>
+              <w:t>TEST_INC = -</w:t>
+            </w:r>
+            <w:proofErr w:type="spellStart"/>
+            <w:r>
+              <w:rPr>
+                <w:rFonts w:asciiTheme="minorHAnsi" w:hAnsiTheme="minorHAnsi" w:cstheme="minorHAnsi"/>
+                <w:lang w:val="en-IN" w:eastAsia="en-IN" w:bidi="ar-SA"/>
+              </w:rPr>
+              <w:t>Itest</w:t>
+            </w:r>
+            <w:proofErr w:type="spellEnd"/>
+            <w:r>
+              <w:rPr>
+                <w:rFonts w:asciiTheme="minorHAnsi" w:hAnsiTheme="minorHAnsi" w:cstheme="minorHAnsi"/>
+                <w:lang w:val="en-IN" w:eastAsia="en-IN" w:bidi="ar-SA"/>
+              </w:rPr>
+              <w:t>\</w:t>
             </w:r>
           </w:p>
         </w:tc>
@@ -11897,7 +12398,23 @@
                 <w:rFonts w:asciiTheme="minorHAnsi" w:hAnsiTheme="minorHAnsi" w:cstheme="minorHAnsi"/>
                 <w:lang w:val="en-IN" w:eastAsia="en-IN" w:bidi="ar-SA"/>
               </w:rPr>
-              <w:t>-Iinc\</w:t>
+              <w:t>-</w:t>
+            </w:r>
+            <w:proofErr w:type="spellStart"/>
+            <w:r>
+              <w:rPr>
+                <w:rFonts w:asciiTheme="minorHAnsi" w:hAnsiTheme="minorHAnsi" w:cstheme="minorHAnsi"/>
+                <w:lang w:val="en-IN" w:eastAsia="en-IN" w:bidi="ar-SA"/>
+              </w:rPr>
+              <w:t>Iinc</w:t>
+            </w:r>
+            <w:proofErr w:type="spellEnd"/>
+            <w:r>
+              <w:rPr>
+                <w:rFonts w:asciiTheme="minorHAnsi" w:hAnsiTheme="minorHAnsi" w:cstheme="minorHAnsi"/>
+                <w:lang w:val="en-IN" w:eastAsia="en-IN" w:bidi="ar-SA"/>
+              </w:rPr>
+              <w:t>\</w:t>
             </w:r>
           </w:p>
         </w:tc>
@@ -11973,8 +12490,17 @@
                 <w:rFonts w:asciiTheme="minorHAnsi" w:hAnsiTheme="minorHAnsi" w:cstheme="minorHAnsi"/>
                 <w:lang w:val="en-IN" w:eastAsia="en-IN" w:bidi="ar-SA"/>
               </w:rPr>
-              <w:t>-Iunity</w:t>
-            </w:r>
+              <w:t>-</w:t>
+            </w:r>
+            <w:proofErr w:type="spellStart"/>
+            <w:r>
+              <w:rPr>
+                <w:rFonts w:asciiTheme="minorHAnsi" w:hAnsiTheme="minorHAnsi" w:cstheme="minorHAnsi"/>
+                <w:lang w:val="en-IN" w:eastAsia="en-IN" w:bidi="ar-SA"/>
+              </w:rPr>
+              <w:t>Iunity</w:t>
+            </w:r>
+            <w:proofErr w:type="spellEnd"/>
           </w:p>
         </w:tc>
       </w:tr>
@@ -12923,12 +13449,21 @@
                 <w:lang w:val="en-IN" w:eastAsia="en-IN" w:bidi="ar-SA"/>
               </w:rPr>
             </w:pPr>
+            <w:proofErr w:type="spellStart"/>
             <w:r>
               <w:rPr>
                 <w:rFonts w:asciiTheme="minorHAnsi" w:hAnsiTheme="minorHAnsi" w:cstheme="minorHAnsi"/>
                 <w:lang w:val="en-IN" w:eastAsia="en-IN" w:bidi="ar-SA"/>
               </w:rPr>
-              <w:t>gcc $(SRC) $(INC) -o $(PROJECT_OUTPUT)</w:t>
+              <w:t>gcc</w:t>
+            </w:r>
+            <w:proofErr w:type="spellEnd"/>
+            <w:r>
+              <w:rPr>
+                <w:rFonts w:asciiTheme="minorHAnsi" w:hAnsiTheme="minorHAnsi" w:cstheme="minorHAnsi"/>
+                <w:lang w:val="en-IN" w:eastAsia="en-IN" w:bidi="ar-SA"/>
+              </w:rPr>
+              <w:t xml:space="preserve"> $(SRC) $(INC) -o $(PROJECT_OUTPUT)</w:t>
             </w:r>
           </w:p>
         </w:tc>
@@ -13374,12 +13909,21 @@
                 <w:lang w:val="en-IN" w:eastAsia="en-IN" w:bidi="ar-SA"/>
               </w:rPr>
             </w:pPr>
+            <w:proofErr w:type="spellStart"/>
             <w:r>
               <w:rPr>
                 <w:rFonts w:asciiTheme="minorHAnsi" w:hAnsiTheme="minorHAnsi" w:cstheme="minorHAnsi"/>
                 <w:lang w:val="en-IN" w:eastAsia="en-IN" w:bidi="ar-SA"/>
               </w:rPr>
-              <w:t>gcc $(TEST_SRC) $(TEST_INC) -o $(TEST_OUTPUT)</w:t>
+              <w:t>gcc</w:t>
+            </w:r>
+            <w:proofErr w:type="spellEnd"/>
+            <w:r>
+              <w:rPr>
+                <w:rFonts w:asciiTheme="minorHAnsi" w:hAnsiTheme="minorHAnsi" w:cstheme="minorHAnsi"/>
+                <w:lang w:val="en-IN" w:eastAsia="en-IN" w:bidi="ar-SA"/>
+              </w:rPr>
+              <w:t xml:space="preserve"> $(TEST_SRC) $(TEST_INC) -o $(TEST_OUTPUT)</w:t>
             </w:r>
           </w:p>
         </w:tc>
@@ -13644,12 +14188,37 @@
           <w:b/>
         </w:rPr>
       </w:pPr>
+      <w:proofErr w:type="spellStart"/>
       <w:r>
         <w:rPr>
           <w:rFonts w:asciiTheme="minorHAnsi" w:hAnsiTheme="minorHAnsi" w:cstheme="minorHAnsi"/>
           <w:lang w:val="en-IN" w:eastAsia="en-IN" w:bidi="ar-SA"/>
         </w:rPr>
-        <w:t>rm -rf $(PROJECT_OUTPUT) $(TEST_OUTPUT)</w:t>
+        <w:t>rm</w:t>
+      </w:r>
+      <w:proofErr w:type="spellEnd"/>
+      <w:r>
+        <w:rPr>
+          <w:rFonts w:asciiTheme="minorHAnsi" w:hAnsiTheme="minorHAnsi" w:cstheme="minorHAnsi"/>
+          <w:lang w:val="en-IN" w:eastAsia="en-IN" w:bidi="ar-SA"/>
+        </w:rPr>
+        <w:t xml:space="preserve"> -</w:t>
+      </w:r>
+      <w:proofErr w:type="spellStart"/>
+      <w:r>
+        <w:rPr>
+          <w:rFonts w:asciiTheme="minorHAnsi" w:hAnsiTheme="minorHAnsi" w:cstheme="minorHAnsi"/>
+          <w:lang w:val="en-IN" w:eastAsia="en-IN" w:bidi="ar-SA"/>
+        </w:rPr>
+        <w:t>rf</w:t>
+      </w:r>
+      <w:proofErr w:type="spellEnd"/>
+      <w:r>
+        <w:rPr>
+          <w:rFonts w:asciiTheme="minorHAnsi" w:hAnsiTheme="minorHAnsi" w:cstheme="minorHAnsi"/>
+          <w:lang w:val="en-IN" w:eastAsia="en-IN" w:bidi="ar-SA"/>
+        </w:rPr>
+        <w:t xml:space="preserve"> $(PROJECT_OUTPUT) $(TEST_OUTPUT)</w:t>
       </w:r>
     </w:p>
     <w:p>
@@ -13782,8 +14351,6 @@
       <w:pPr>
         <w:ind w:left="2160" w:firstLine="720"/>
       </w:pPr>
-      <w:bookmarkStart w:id="11" w:name="_GoBack"/>
-      <w:bookmarkEnd w:id="11"/>
     </w:p>
     <w:p>
       <w:pPr>
@@ -13798,7 +14365,7 @@
           <w:bCs/>
         </w:rPr>
       </w:pPr>
-      <w:bookmarkStart w:id="12" w:name="_Toc51407800"/>
+      <w:bookmarkStart w:id="12" w:name="_Toc51416939"/>
       <w:r>
         <w:rPr>
           <w:b/>
@@ -13807,7 +14374,6 @@
         <w:lastRenderedPageBreak/>
         <w:t>A</w:t>
       </w:r>
-      <w:bookmarkEnd w:id="12"/>
       <w:r>
         <w:rPr>
           <w:b/>
@@ -13816,22 +14382,15 @@
         <w:t>ppendix</w:t>
       </w:r>
       <w:r>
-        <w:t xml:space="preserve"> </w:t>
-      </w:r>
-      <w:bookmarkStart w:id="13" w:name="_Toc51407801"/>
-      <w:r>
-        <w:t>–</w:t>
+        <w:t xml:space="preserve"> –</w:t>
       </w:r>
       <w:r>
-        <w:t>CI Workflow for C Programming</w:t>
-      </w:r>
-      <w:bookmarkEnd w:id="13"/>
-      <w:r>
-        <w:t xml:space="preserve"> </w:t>
+        <w:t xml:space="preserve">CI Workflow for C Programming </w:t>
       </w:r>
       <w:r>
         <w:t>(STEPin)</w:t>
       </w:r>
+      <w:bookmarkEnd w:id="12"/>
     </w:p>
     <w:p/>
     <w:p>
@@ -13839,7 +14398,7 @@
         <w:pStyle w:val="ListParagraph"/>
         <w:ind w:firstLine="0"/>
       </w:pPr>
-      <w:hyperlink r:id="rId31" w:history="1">
+      <w:hyperlink r:id="rId32" w:history="1">
         <w:r>
           <w:rPr>
             <w:rStyle w:val="Hyperlink"/>
@@ -13911,7 +14470,7 @@
                     <pic:cNvPicPr/>
                   </pic:nvPicPr>
                   <pic:blipFill>
-                    <a:blip r:embed="rId32">
+                    <a:blip r:embed="rId33">
                       <a:extLst>
                         <a:ext uri="{28A0092B-C50C-407E-A947-70E740481C1C}">
                           <a14:useLocalDpi xmlns:a14="http://schemas.microsoft.com/office/drawing/2010/main" val="0"/>
@@ -14001,7 +14560,7 @@
                     <pic:cNvPicPr/>
                   </pic:nvPicPr>
                   <pic:blipFill>
-                    <a:blip r:embed="rId33">
+                    <a:blip r:embed="rId34">
                       <a:extLst>
                         <a:ext uri="{28A0092B-C50C-407E-A947-70E740481C1C}">
                           <a14:useLocalDpi xmlns:a14="http://schemas.microsoft.com/office/drawing/2010/main" val="0"/>
@@ -14092,7 +14651,7 @@
                     <pic:cNvPicPr/>
                   </pic:nvPicPr>
                   <pic:blipFill>
-                    <a:blip r:embed="rId34">
+                    <a:blip r:embed="rId35">
                       <a:extLst>
                         <a:ext uri="{28A0092B-C50C-407E-A947-70E740481C1C}">
                           <a14:useLocalDpi xmlns:a14="http://schemas.microsoft.com/office/drawing/2010/main" val="0"/>
@@ -14192,7 +14751,7 @@
                     <pic:cNvPicPr/>
                   </pic:nvPicPr>
                   <pic:blipFill>
-                    <a:blip r:embed="rId35">
+                    <a:blip r:embed="rId36">
                       <a:extLst>
                         <a:ext uri="{28A0092B-C50C-407E-A947-70E740481C1C}">
                           <a14:useLocalDpi xmlns:a14="http://schemas.microsoft.com/office/drawing/2010/main" val="0"/>
@@ -14293,7 +14852,7 @@
                     <pic:cNvPicPr/>
                   </pic:nvPicPr>
                   <pic:blipFill>
-                    <a:blip r:embed="rId36">
+                    <a:blip r:embed="rId37">
                       <a:extLst>
                         <a:ext uri="{28A0092B-C50C-407E-A947-70E740481C1C}">
                           <a14:useLocalDpi xmlns:a14="http://schemas.microsoft.com/office/drawing/2010/main" val="0"/>
@@ -14606,7 +15165,23 @@
                 <w:rFonts w:cs="Calibri"/>
                 <w:lang w:val="en-IN" w:eastAsia="en-IN" w:bidi="ar-SA"/>
               </w:rPr>
-              <w:t>SRC = unity/unity.c\</w:t>
+              <w:t>SRC = unity/</w:t>
+            </w:r>
+            <w:proofErr w:type="spellStart"/>
+            <w:r>
+              <w:rPr>
+                <w:rFonts w:cs="Calibri"/>
+                <w:lang w:val="en-IN" w:eastAsia="en-IN" w:bidi="ar-SA"/>
+              </w:rPr>
+              <w:t>unity.c</w:t>
+            </w:r>
+            <w:proofErr w:type="spellEnd"/>
+            <w:r>
+              <w:rPr>
+                <w:rFonts w:cs="Calibri"/>
+                <w:lang w:val="en-IN" w:eastAsia="en-IN" w:bidi="ar-SA"/>
+              </w:rPr>
+              <w:t>\</w:t>
             </w:r>
           </w:p>
         </w:tc>
@@ -14677,12 +15252,37 @@
                 <w:lang w:val="en-IN" w:eastAsia="en-IN" w:bidi="ar-SA"/>
               </w:rPr>
             </w:pPr>
+            <w:proofErr w:type="spellStart"/>
             <w:r>
               <w:rPr>
                 <w:rFonts w:cs="Calibri"/>
                 <w:lang w:val="en-IN" w:eastAsia="en-IN" w:bidi="ar-SA"/>
               </w:rPr>
-              <w:t>src/CheckPrime.c\</w:t>
+              <w:t>src</w:t>
+            </w:r>
+            <w:proofErr w:type="spellEnd"/>
+            <w:r>
+              <w:rPr>
+                <w:rFonts w:cs="Calibri"/>
+                <w:lang w:val="en-IN" w:eastAsia="en-IN" w:bidi="ar-SA"/>
+              </w:rPr>
+              <w:t>/</w:t>
+            </w:r>
+            <w:proofErr w:type="spellStart"/>
+            <w:r>
+              <w:rPr>
+                <w:rFonts w:cs="Calibri"/>
+                <w:lang w:val="en-IN" w:eastAsia="en-IN" w:bidi="ar-SA"/>
+              </w:rPr>
+              <w:t>CheckPrime.c</w:t>
+            </w:r>
+            <w:proofErr w:type="spellEnd"/>
+            <w:r>
+              <w:rPr>
+                <w:rFonts w:cs="Calibri"/>
+                <w:lang w:val="en-IN" w:eastAsia="en-IN" w:bidi="ar-SA"/>
+              </w:rPr>
+              <w:t>\</w:t>
             </w:r>
           </w:p>
         </w:tc>
@@ -14758,7 +15358,23 @@
                 <w:rFonts w:cs="Calibri"/>
                 <w:lang w:val="en-IN" w:eastAsia="en-IN" w:bidi="ar-SA"/>
               </w:rPr>
-              <w:t>test/Test_CheckPrime.c\</w:t>
+              <w:t>test/</w:t>
+            </w:r>
+            <w:proofErr w:type="spellStart"/>
+            <w:r>
+              <w:rPr>
+                <w:rFonts w:cs="Calibri"/>
+                <w:lang w:val="en-IN" w:eastAsia="en-IN" w:bidi="ar-SA"/>
+              </w:rPr>
+              <w:t>Test_CheckPrime.c</w:t>
+            </w:r>
+            <w:proofErr w:type="spellEnd"/>
+            <w:r>
+              <w:rPr>
+                <w:rFonts w:cs="Calibri"/>
+                <w:lang w:val="en-IN" w:eastAsia="en-IN" w:bidi="ar-SA"/>
+              </w:rPr>
+              <w:t>\</w:t>
             </w:r>
           </w:p>
         </w:tc>
@@ -14829,6 +15445,7 @@
                 <w:lang w:val="en-IN" w:eastAsia="en-IN" w:bidi="ar-SA"/>
               </w:rPr>
             </w:pPr>
+            <w:proofErr w:type="spellStart"/>
             <w:r>
               <w:rPr>
                 <w:rFonts w:cs="Calibri"/>
@@ -14836,6 +15453,7 @@
               </w:rPr>
               <w:t>main.c</w:t>
             </w:r>
+            <w:proofErr w:type="spellEnd"/>
           </w:p>
         </w:tc>
       </w:tr>
@@ -14979,7 +15597,23 @@
                 <w:rFonts w:cs="Calibri"/>
                 <w:lang w:val="en-IN" w:eastAsia="en-IN" w:bidi="ar-SA"/>
               </w:rPr>
-              <w:t>INC = -Iunity\</w:t>
+              <w:t>INC = -</w:t>
+            </w:r>
+            <w:proofErr w:type="spellStart"/>
+            <w:r>
+              <w:rPr>
+                <w:rFonts w:cs="Calibri"/>
+                <w:lang w:val="en-IN" w:eastAsia="en-IN" w:bidi="ar-SA"/>
+              </w:rPr>
+              <w:t>Iunity</w:t>
+            </w:r>
+            <w:proofErr w:type="spellEnd"/>
+            <w:r>
+              <w:rPr>
+                <w:rFonts w:cs="Calibri"/>
+                <w:lang w:val="en-IN" w:eastAsia="en-IN" w:bidi="ar-SA"/>
+              </w:rPr>
+              <w:t>\</w:t>
             </w:r>
           </w:p>
         </w:tc>
@@ -15055,7 +15689,23 @@
                 <w:rFonts w:cs="Calibri"/>
                 <w:lang w:val="en-IN" w:eastAsia="en-IN" w:bidi="ar-SA"/>
               </w:rPr>
-              <w:t>-Iinc\</w:t>
+              <w:t>-</w:t>
+            </w:r>
+            <w:proofErr w:type="spellStart"/>
+            <w:r>
+              <w:rPr>
+                <w:rFonts w:cs="Calibri"/>
+                <w:lang w:val="en-IN" w:eastAsia="en-IN" w:bidi="ar-SA"/>
+              </w:rPr>
+              <w:t>Iinc</w:t>
+            </w:r>
+            <w:proofErr w:type="spellEnd"/>
+            <w:r>
+              <w:rPr>
+                <w:rFonts w:cs="Calibri"/>
+                <w:lang w:val="en-IN" w:eastAsia="en-IN" w:bidi="ar-SA"/>
+              </w:rPr>
+              <w:t>\</w:t>
             </w:r>
           </w:p>
         </w:tc>
@@ -15131,8 +15781,17 @@
                 <w:rFonts w:cs="Calibri"/>
                 <w:lang w:val="en-IN" w:eastAsia="en-IN" w:bidi="ar-SA"/>
               </w:rPr>
-              <w:t>-Itest</w:t>
-            </w:r>
+              <w:t>-</w:t>
+            </w:r>
+            <w:proofErr w:type="spellStart"/>
+            <w:r>
+              <w:rPr>
+                <w:rFonts w:cs="Calibri"/>
+                <w:lang w:val="en-IN" w:eastAsia="en-IN" w:bidi="ar-SA"/>
+              </w:rPr>
+              <w:t>Itest</w:t>
+            </w:r>
+            <w:proofErr w:type="spellEnd"/>
           </w:p>
         </w:tc>
       </w:tr>
@@ -15276,8 +15935,17 @@
                 <w:rFonts w:cs="Calibri"/>
                 <w:lang w:val="en-IN" w:eastAsia="en-IN" w:bidi="ar-SA"/>
               </w:rPr>
-              <w:t>PROJECT_NAME = CHECK_PRIME.out</w:t>
-            </w:r>
+              <w:t xml:space="preserve">PROJECT_NAME = </w:t>
+            </w:r>
+            <w:proofErr w:type="spellStart"/>
+            <w:r>
+              <w:rPr>
+                <w:rFonts w:cs="Calibri"/>
+                <w:lang w:val="en-IN" w:eastAsia="en-IN" w:bidi="ar-SA"/>
+              </w:rPr>
+              <w:t>CHECK_PRIME.out</w:t>
+            </w:r>
+            <w:proofErr w:type="spellEnd"/>
           </w:p>
         </w:tc>
       </w:tr>
@@ -15492,12 +16160,21 @@
                 <w:lang w:val="en-IN" w:eastAsia="en-IN" w:bidi="ar-SA"/>
               </w:rPr>
             </w:pPr>
+            <w:proofErr w:type="spellStart"/>
             <w:r>
               <w:rPr>
                 <w:rFonts w:cs="Calibri"/>
                 <w:lang w:val="en-IN" w:eastAsia="en-IN" w:bidi="ar-SA"/>
               </w:rPr>
-              <w:t>gcc $(SRC) $(INC) -o $(PROJECT_NAME)</w:t>
+              <w:t>gcc</w:t>
+            </w:r>
+            <w:proofErr w:type="spellEnd"/>
+            <w:r>
+              <w:rPr>
+                <w:rFonts w:cs="Calibri"/>
+                <w:lang w:val="en-IN" w:eastAsia="en-IN" w:bidi="ar-SA"/>
+              </w:rPr>
+              <w:t xml:space="preserve"> $(SRC) $(INC) -o $(PROJECT_NAME)</w:t>
             </w:r>
           </w:p>
         </w:tc>
@@ -16139,12 +16816,37 @@
           <w:lang w:bidi="ar-SA"/>
         </w:rPr>
       </w:pPr>
+      <w:proofErr w:type="spellStart"/>
       <w:r>
         <w:rPr>
           <w:rFonts w:cs="Calibri"/>
           <w:lang w:val="en-IN" w:eastAsia="en-IN" w:bidi="ar-SA"/>
         </w:rPr>
-        <w:t>rm -rf $(PROJECT_NAME) documentation/html</w:t>
+        <w:t>rm</w:t>
+      </w:r>
+      <w:proofErr w:type="spellEnd"/>
+      <w:r>
+        <w:rPr>
+          <w:rFonts w:cs="Calibri"/>
+          <w:lang w:val="en-IN" w:eastAsia="en-IN" w:bidi="ar-SA"/>
+        </w:rPr>
+        <w:t xml:space="preserve"> -</w:t>
+      </w:r>
+      <w:proofErr w:type="spellStart"/>
+      <w:r>
+        <w:rPr>
+          <w:rFonts w:cs="Calibri"/>
+          <w:lang w:val="en-IN" w:eastAsia="en-IN" w:bidi="ar-SA"/>
+        </w:rPr>
+        <w:t>rf</w:t>
+      </w:r>
+      <w:proofErr w:type="spellEnd"/>
+      <w:r>
+        <w:rPr>
+          <w:rFonts w:cs="Calibri"/>
+          <w:lang w:val="en-IN" w:eastAsia="en-IN" w:bidi="ar-SA"/>
+        </w:rPr>
+        <w:t xml:space="preserve"> $(PROJECT_NAME) documentation/html</w:t>
       </w:r>
     </w:p>
     <w:p>
@@ -16231,12 +16933,12 @@
     <w:bookmarkEnd w:id="3"/>
     <w:p/>
     <w:sectPr>
-      <w:headerReference w:type="even" r:id="rId37"/>
-      <w:headerReference w:type="default" r:id="rId38"/>
-      <w:footerReference w:type="even" r:id="rId39"/>
-      <w:footerReference w:type="default" r:id="rId40"/>
-      <w:headerReference w:type="first" r:id="rId41"/>
-      <w:footerReference w:type="first" r:id="rId42"/>
+      <w:headerReference w:type="even" r:id="rId38"/>
+      <w:headerReference w:type="default" r:id="rId39"/>
+      <w:footerReference w:type="even" r:id="rId40"/>
+      <w:footerReference w:type="default" r:id="rId41"/>
+      <w:headerReference w:type="first" r:id="rId42"/>
+      <w:footerReference w:type="first" r:id="rId43"/>
       <w:type w:val="continuous"/>
       <w:pgSz w:w="12240" w:h="15840"/>
       <w:pgMar w:top="1440" w:right="1080" w:bottom="1440" w:left="990" w:header="720" w:footer="720" w:gutter="0"/>
@@ -16462,7 +17164,7 @@
                       <w:sz w:val="20"/>
                       <w:szCs w:val="20"/>
                     </w:rPr>
-                    <w:t>23</w:t>
+                    <w:t>18</w:t>
                   </w:r>
                   <w:r>
                     <w:rPr>
@@ -16516,7 +17218,7 @@
                       <w:sz w:val="20"/>
                       <w:szCs w:val="20"/>
                     </w:rPr>
-                    <w:t>23</w:t>
+                    <w:t>24</w:t>
                   </w:r>
                   <w:r>
                     <w:rPr>
@@ -17707,7 +18409,7 @@
   <w:abstractNum w:abstractNumId="8" w15:restartNumberingAfterBreak="0">
     <w:nsid w:val="23BE56A3"/>
     <w:multiLevelType w:val="hybridMultilevel"/>
-    <w:tmpl w:val="A742066A"/>
+    <w:tmpl w:val="F6501DEC"/>
     <w:lvl w:ilvl="0" w:tplc="40090003">
       <w:start w:val="1"/>
       <w:numFmt w:val="bullet"/>
@@ -18415,7 +19117,7 @@
   <w:abstractNum w:abstractNumId="14" w15:restartNumberingAfterBreak="0">
     <w:nsid w:val="3B4B6E7A"/>
     <w:multiLevelType w:val="hybridMultilevel"/>
-    <w:tmpl w:val="7C786A86"/>
+    <w:tmpl w:val="75BC329E"/>
     <w:lvl w:ilvl="0" w:tplc="40090001">
       <w:start w:val="1"/>
       <w:numFmt w:val="bullet"/>
@@ -21822,15 +22524,6 @@
 </file>
 
 <file path=customXml/item3.xml><?xml version="1.0" encoding="utf-8"?>
-<?mso-contentType ?>
-<FormTemplates xmlns="http://schemas.microsoft.com/sharepoint/v3/contenttype/forms">
-  <Display>DocumentLibraryForm</Display>
-  <Edit>DocumentLibraryForm</Edit>
-  <New>DocumentLibraryForm</New>
-</FormTemplates>
-</file>
-
-<file path=customXml/item4.xml><?xml version="1.0" encoding="utf-8"?>
 <ct:contentTypeSchema xmlns:ct="http://schemas.microsoft.com/office/2006/metadata/contentType" xmlns:ma="http://schemas.microsoft.com/office/2006/metadata/properties/metaAttributes" ct:_="" ma:_="" ma:contentTypeName="Document" ma:contentTypeID="0x01010085B29A3504687A4598296C9CB37201BC" ma:contentTypeVersion="2" ma:contentTypeDescription="Create a new document." ma:contentTypeScope="" ma:versionID="b8a66dcf462adc1362d741a8ea85eb28">
   <xsd:schema xmlns:xsd="http://www.w3.org/2001/XMLSchema" xmlns:xs="http://www.w3.org/2001/XMLSchema" xmlns:p="http://schemas.microsoft.com/office/2006/metadata/properties" xmlns:ns2="0a753450-2103-4f73-9514-b2b30e5a98f5" targetNamespace="http://schemas.microsoft.com/office/2006/metadata/properties" ma:root="true" ma:fieldsID="a618af6bc3416d62f173551f13c16174" ns2:_="">
     <xsd:import namespace="0a753450-2103-4f73-9514-b2b30e5a98f5"/>
@@ -21962,6 +22655,15 @@
 </ct:contentTypeSchema>
 </file>
 
+<file path=customXml/item4.xml><?xml version="1.0" encoding="utf-8"?>
+<?mso-contentType ?>
+<FormTemplates xmlns="http://schemas.microsoft.com/sharepoint/v3/contenttype/forms">
+  <Display>DocumentLibraryForm</Display>
+  <Edit>DocumentLibraryForm</Edit>
+  <New>DocumentLibraryForm</New>
+</FormTemplates>
+</file>
+
 <file path=customXml/item5.xml><?xml version="1.0" encoding="utf-8"?>
 <b:Sources xmlns:b="http://schemas.openxmlformats.org/officeDocument/2006/bibliography" xmlns="http://schemas.openxmlformats.org/officeDocument/2006/bibliography" SelectedStyle="\APA.XSL" StyleName="APA"/>
 </file>
@@ -21988,14 +22690,6 @@
 </file>
 
 <file path=customXml/itemProps3.xml><?xml version="1.0" encoding="utf-8"?>
-<ds:datastoreItem xmlns:ds="http://schemas.openxmlformats.org/officeDocument/2006/customXml" ds:itemID="{9A526395-E708-476D-A790-22C99B02C1EA}">
-  <ds:schemaRefs>
-    <ds:schemaRef ds:uri="http://schemas.microsoft.com/sharepoint/v3/contenttype/forms"/>
-  </ds:schemaRefs>
-</ds:datastoreItem>
-</file>
-
-<file path=customXml/itemProps4.xml><?xml version="1.0" encoding="utf-8"?>
 <ds:datastoreItem xmlns:ds="http://schemas.openxmlformats.org/officeDocument/2006/customXml" ds:itemID="{AF67E4B1-C1FA-438A-A024-1C82CB9C2E5C}">
   <ds:schemaRefs>
     <ds:schemaRef ds:uri="http://schemas.microsoft.com/office/2006/metadata/contentType"/>
@@ -22013,8 +22707,16 @@
 </ds:datastoreItem>
 </file>
 
+<file path=customXml/itemProps4.xml><?xml version="1.0" encoding="utf-8"?>
+<ds:datastoreItem xmlns:ds="http://schemas.openxmlformats.org/officeDocument/2006/customXml" ds:itemID="{9A526395-E708-476D-A790-22C99B02C1EA}">
+  <ds:schemaRefs>
+    <ds:schemaRef ds:uri="http://schemas.microsoft.com/sharepoint/v3/contenttype/forms"/>
+  </ds:schemaRefs>
+</ds:datastoreItem>
+</file>
+
 <file path=customXml/itemProps5.xml><?xml version="1.0" encoding="utf-8"?>
-<ds:datastoreItem xmlns:ds="http://schemas.openxmlformats.org/officeDocument/2006/customXml" ds:itemID="{3A875CFA-00B3-4F33-B321-9B36CEF85147}">
+<ds:datastoreItem xmlns:ds="http://schemas.openxmlformats.org/officeDocument/2006/customXml" ds:itemID="{E91ABE0A-23DE-44B6-A0A2-0A9973925CE7}">
   <ds:schemaRefs>
     <ds:schemaRef ds:uri="http://schemas.openxmlformats.org/officeDocument/2006/bibliography"/>
   </ds:schemaRefs>
@@ -22022,7 +22724,7 @@
 </file>
 
 <file path=customXml/itemProps6.xml><?xml version="1.0" encoding="utf-8"?>
-<ds:datastoreItem xmlns:ds="http://schemas.openxmlformats.org/officeDocument/2006/customXml" ds:itemID="{B769772E-739C-4CCE-8819-5F119F57D450}">
+<ds:datastoreItem xmlns:ds="http://schemas.openxmlformats.org/officeDocument/2006/customXml" ds:itemID="{81B5411D-906F-41CE-BD3C-0508EE20D61A}">
   <ds:schemaRefs>
     <ds:schemaRef ds:uri="http://schemas.openxmlformats.org/officeDocument/2006/bibliography"/>
   </ds:schemaRefs>

</xml_diff>